<commit_message>
Documentation updated ppsx demonstration files excluded
</commit_message>
<xml_diff>
--- a/Documentation/courspeech.docx
+++ b/Documentation/courspeech.docx
@@ -13,19 +13,65 @@
         <w:rPr>
           <w:lang w:val="en-US"/>
         </w:rPr>
-        <w:t xml:space="preserve">Coursework </w:t>
-      </w:r>
-      <w:r>
-        <w:rPr>
-          <w:lang w:val="en-US"/>
-        </w:rPr>
-        <w:t>–</w:t>
+        <w:t>Coursework</w:t>
+      </w:r>
+      <w:r>
+        <w:t>.</w:t>
       </w:r>
       <w:r>
         <w:rPr>
           <w:lang w:val="en-US"/>
         </w:rPr>
         <w:t xml:space="preserve"> Speech</w:t>
+      </w:r>
+    </w:p>
+    <w:p>
+      <w:pPr>
+        <w:rPr>
+          <w:sz w:val="20"/>
+          <w:szCs w:val="20"/>
+          <w:lang w:val="en-US"/>
+        </w:rPr>
+      </w:pPr>
+      <w:r>
+        <w:rPr>
+          <w:sz w:val="20"/>
+          <w:szCs w:val="20"/>
+          <w:lang w:val="en-US"/>
+        </w:rPr>
+        <w:t xml:space="preserve">Number of slide. </w:t>
+      </w:r>
+      <w:r>
+        <w:rPr>
+          <w:sz w:val="20"/>
+          <w:szCs w:val="20"/>
+          <w:lang w:val="en-US"/>
+        </w:rPr>
+        <w:t>Speech t</w:t>
+      </w:r>
+      <w:r>
+        <w:rPr>
+          <w:sz w:val="20"/>
+          <w:szCs w:val="20"/>
+          <w:lang w:val="en-US"/>
+        </w:rPr>
+        <w:t>ext, w</w:t>
+      </w:r>
+      <w:r>
+        <w:rPr>
+          <w:sz w:val="20"/>
+          <w:szCs w:val="20"/>
+          <w:lang w:val="en-US"/>
+        </w:rPr>
+        <w:t>ord [phonetic transcription]</w:t>
+      </w:r>
+      <w:r>
+        <w:rPr>
+          <w:sz w:val="20"/>
+          <w:szCs w:val="20"/>
+          <w:lang w:val="en-US"/>
+        </w:rPr>
+        <w:t>.</w:t>
       </w:r>
     </w:p>
     <w:p>
@@ -73,20 +119,35 @@
         </w:rPr>
         <w:t xml:space="preserve"> </w:t>
       </w:r>
-      <w:bookmarkStart w:id="0" w:name="_GoBack"/>
-      <w:bookmarkEnd w:id="0"/>
-      <w:r>
-        <w:rPr>
-          <w:sz w:val="20"/>
-          <w:szCs w:val="20"/>
-          <w:lang w:val="en-US"/>
-        </w:rPr>
-        <w:t>of my coursework is graph</w:t>
-      </w:r>
-      <w:r>
-        <w:rPr>
-          <w:sz w:val="20"/>
-          <w:szCs w:val="20"/>
+      <w:r>
+        <w:rPr>
+          <w:sz w:val="20"/>
+          <w:szCs w:val="20"/>
+          <w:lang w:val="en-US"/>
+        </w:rPr>
+        <w:t xml:space="preserve">of my coursework is </w:t>
+      </w:r>
+      <w:r>
+        <w:rPr>
+          <w:sz w:val="20"/>
+          <w:szCs w:val="20"/>
+          <w:lang w:val="en-US"/>
+        </w:rPr>
+        <w:t xml:space="preserve">visual </w:t>
+      </w:r>
+      <w:r>
+        <w:rPr>
+          <w:sz w:val="20"/>
+          <w:szCs w:val="20"/>
+          <w:lang w:val="en-US"/>
+        </w:rPr>
+        <w:t>graph</w:t>
+      </w:r>
+      <w:r>
+        <w:rPr>
+          <w:sz w:val="20"/>
+          <w:szCs w:val="20"/>
+          <w:lang w:val="en-US"/>
         </w:rPr>
         <w:t xml:space="preserve"> </w:t>
       </w:r>
@@ -120,21 +181,15 @@
           <w:szCs w:val="20"/>
           <w:lang w:val="en-US"/>
         </w:rPr>
-        <w:t xml:space="preserve"> visual editing</w:t>
-      </w:r>
-      <w:r>
-        <w:rPr>
-          <w:sz w:val="20"/>
-          <w:szCs w:val="20"/>
-        </w:rPr>
-        <w:t xml:space="preserve"> </w:t>
-      </w:r>
-      <w:r>
-        <w:rPr>
-          <w:sz w:val="20"/>
-          <w:szCs w:val="20"/>
-        </w:rPr>
-        <w:t>['edɪt]</w:t>
+        <w:t xml:space="preserve"> editing</w:t>
+      </w:r>
+      <w:r>
+        <w:rPr>
+          <w:sz w:val="20"/>
+          <w:szCs w:val="20"/>
+          <w:lang w:val="en-US"/>
+        </w:rPr>
+        <w:t xml:space="preserve"> ['edɪt]</w:t>
       </w:r>
       <w:r>
         <w:rPr>
@@ -172,15 +227,47 @@
           <w:szCs w:val="20"/>
           <w:lang w:val="en-US"/>
         </w:rPr>
-        <w:t>There’s the list of</w:t>
-      </w:r>
-      <w:r>
-        <w:rPr>
-          <w:sz w:val="20"/>
-          <w:szCs w:val="20"/>
-          <w:lang w:val="en-US"/>
-        </w:rPr>
-        <w:t xml:space="preserve"> requirements on this slide</w:t>
+        <w:t xml:space="preserve">There’s the </w:t>
+      </w:r>
+      <w:r>
+        <w:rPr>
+          <w:sz w:val="20"/>
+          <w:szCs w:val="20"/>
+          <w:lang w:val="en-US"/>
+        </w:rPr>
+        <w:t xml:space="preserve">short </w:t>
+      </w:r>
+      <w:r>
+        <w:rPr>
+          <w:sz w:val="20"/>
+          <w:szCs w:val="20"/>
+          <w:lang w:val="en-US"/>
+        </w:rPr>
+        <w:t>list of</w:t>
+      </w:r>
+      <w:r>
+        <w:rPr>
+          <w:sz w:val="20"/>
+          <w:szCs w:val="20"/>
+          <w:lang w:val="en-US"/>
+        </w:rPr>
+        <w:t xml:space="preserve"> requirements</w:t>
+      </w:r>
+      <w:r>
+        <w:rPr>
+          <w:sz w:val="20"/>
+          <w:szCs w:val="20"/>
+          <w:lang w:val="en-US"/>
+        </w:rPr>
+        <w:t xml:space="preserve"> for the application</w:t>
+      </w:r>
+      <w:r>
+        <w:rPr>
+          <w:sz w:val="20"/>
+          <w:szCs w:val="20"/>
+          <w:lang w:val="en-US"/>
+        </w:rPr>
+        <w:t xml:space="preserve"> on this slide</w:t>
       </w:r>
       <w:r>
         <w:rPr>
@@ -197,7 +284,23 @@
           <w:lang w:val="en-US"/>
         </w:rPr>
         <w:br/>
-        <w:t>The application should have the very basic features such as add</w:t>
+        <w:t>The application shou</w:t>
+      </w:r>
+      <w:r>
+        <w:rPr>
+          <w:sz w:val="20"/>
+          <w:szCs w:val="20"/>
+          <w:lang w:val="en-US"/>
+        </w:rPr>
+        <w:t xml:space="preserve">ld have the very basic features. It should allow user to </w:t>
+      </w:r>
+      <w:r>
+        <w:rPr>
+          <w:sz w:val="20"/>
+          <w:szCs w:val="20"/>
+          <w:lang w:val="en-US"/>
+        </w:rPr>
+        <w:t>add</w:t>
       </w:r>
       <w:r>
         <w:rPr>
@@ -213,7 +316,7 @@
           <w:szCs w:val="20"/>
           <w:lang w:val="en-US"/>
         </w:rPr>
-        <w:t>, remove nodes,  move node</w:t>
+        <w:t>, remove nodes, move node</w:t>
       </w:r>
       <w:r>
         <w:rPr>
@@ -229,7 +332,39 @@
           <w:szCs w:val="20"/>
           <w:lang w:val="en-US"/>
         </w:rPr>
-        <w:t xml:space="preserve">, specify caption for </w:t>
+        <w:t xml:space="preserve">, specify </w:t>
+      </w:r>
+      <w:r>
+        <w:rPr>
+          <w:sz w:val="20"/>
+          <w:szCs w:val="20"/>
+          <w:lang w:val="en-US"/>
+        </w:rPr>
+        <w:t xml:space="preserve">['spesɪfaɪ] </w:t>
+      </w:r>
+      <w:r>
+        <w:rPr>
+          <w:sz w:val="20"/>
+          <w:szCs w:val="20"/>
+          <w:lang w:val="en-US"/>
+        </w:rPr>
+        <w:t>caption</w:t>
+      </w:r>
+      <w:r>
+        <w:rPr>
+          <w:sz w:val="20"/>
+          <w:szCs w:val="20"/>
+          <w:lang w:val="en-US"/>
+        </w:rPr>
+        <w:t>s</w:t>
+      </w:r>
+      <w:r>
+        <w:rPr>
+          <w:sz w:val="20"/>
+          <w:szCs w:val="20"/>
+          <w:lang w:val="en-US"/>
+        </w:rPr>
+        <w:t xml:space="preserve"> for </w:t>
       </w:r>
       <w:r>
         <w:rPr>
@@ -253,7 +388,23 @@
           <w:szCs w:val="20"/>
           <w:lang w:val="en-US"/>
         </w:rPr>
-        <w:t xml:space="preserve">, </w:t>
+        <w:t>s</w:t>
+      </w:r>
+      <w:r>
+        <w:rPr>
+          <w:sz w:val="20"/>
+          <w:szCs w:val="20"/>
+          <w:lang w:val="en-US"/>
+        </w:rPr>
+        <w:t xml:space="preserve">, draw links between nodes and so on. The possibility </w:t>
+      </w:r>
+      <w:r>
+        <w:rPr>
+          <w:sz w:val="20"/>
+          <w:szCs w:val="20"/>
+          <w:lang w:val="en-US"/>
+        </w:rPr>
+        <w:t>of storing documents</w:t>
       </w:r>
       <w:r>
         <w:rPr>
@@ -269,15 +420,31 @@
           <w:szCs w:val="20"/>
           <w:lang w:val="en-US"/>
         </w:rPr>
-        <w:t xml:space="preserve">draw links between nodes and so on. The possibility </w:t>
-      </w:r>
-      <w:r>
-        <w:rPr>
-          <w:sz w:val="20"/>
-          <w:szCs w:val="20"/>
-          <w:lang w:val="en-US"/>
-        </w:rPr>
-        <w:t xml:space="preserve">of storing documents in files is an </w:t>
+        <w:t>['dɔkjumənt]</w:t>
+      </w:r>
+      <w:r>
+        <w:rPr>
+          <w:sz w:val="20"/>
+          <w:szCs w:val="20"/>
+          <w:lang w:val="en-US"/>
+        </w:rPr>
+        <w:t xml:space="preserve"> in files is </w:t>
+      </w:r>
+      <w:r>
+        <w:rPr>
+          <w:sz w:val="20"/>
+          <w:szCs w:val="20"/>
+          <w:lang w:val="en-US"/>
+        </w:rPr>
+        <w:t xml:space="preserve">also </w:t>
+      </w:r>
+      <w:r>
+        <w:rPr>
+          <w:sz w:val="20"/>
+          <w:szCs w:val="20"/>
+          <w:lang w:val="en-US"/>
+        </w:rPr>
+        <w:t xml:space="preserve">an </w:t>
       </w:r>
       <w:r>
         <w:rPr>
@@ -302,14 +469,6 @@
           <w:lang w:val="en-US"/>
         </w:rPr>
         <w:t>t</w:t>
-      </w:r>
-      <w:r>
-        <w:rPr>
-          <w:sz w:val="20"/>
-          <w:szCs w:val="20"/>
-          <w:lang w:val="en-US"/>
-        </w:rPr>
-        <w:t xml:space="preserve"> too</w:t>
       </w:r>
       <w:r>
         <w:rPr>
@@ -347,23 +506,87 @@
           <w:szCs w:val="20"/>
           <w:lang w:val="en-US"/>
         </w:rPr>
-        <w:t>tten in C# programming language.</w:t>
-      </w:r>
-      <w:r>
-        <w:rPr>
-          <w:sz w:val="20"/>
-          <w:szCs w:val="20"/>
-          <w:lang w:val="en-US"/>
-        </w:rPr>
-        <w:t xml:space="preserve"> So it’s based on the Microsoft .NET framework. I used Microsoft Visual Studio Express 2012 integrated development environment.</w:t>
-      </w:r>
-      <w:r>
-        <w:rPr>
-          <w:sz w:val="20"/>
-          <w:szCs w:val="20"/>
-          <w:lang w:val="en-US"/>
-        </w:rPr>
-        <w:t xml:space="preserve"> Since it’s a visual editor, </w:t>
+        <w:t xml:space="preserve">tten in C# </w:t>
+      </w:r>
+      <w:r>
+        <w:rPr>
+          <w:sz w:val="20"/>
+          <w:szCs w:val="20"/>
+          <w:lang w:val="en-US"/>
+        </w:rPr>
+        <w:t xml:space="preserve">[ʃɑːp] </w:t>
+      </w:r>
+      <w:r>
+        <w:rPr>
+          <w:sz w:val="20"/>
+          <w:szCs w:val="20"/>
+          <w:lang w:val="en-US"/>
+        </w:rPr>
+        <w:t>programming language.</w:t>
+      </w:r>
+      <w:r>
+        <w:rPr>
+          <w:sz w:val="20"/>
+          <w:szCs w:val="20"/>
+          <w:lang w:val="en-US"/>
+        </w:rPr>
+        <w:t xml:space="preserve"> So it’s based on the Microsoft .NET framework. I used Microsoft Visual Studio </w:t>
+      </w:r>
+      <w:r>
+        <w:rPr>
+          <w:sz w:val="20"/>
+          <w:szCs w:val="20"/>
+          <w:lang w:val="en-US"/>
+        </w:rPr>
+        <w:t xml:space="preserve">['stjuːdɪəu] </w:t>
+      </w:r>
+      <w:r>
+        <w:rPr>
+          <w:sz w:val="20"/>
+          <w:szCs w:val="20"/>
+          <w:lang w:val="en-US"/>
+        </w:rPr>
+        <w:t xml:space="preserve">Express </w:t>
+      </w:r>
+      <w:r>
+        <w:rPr>
+          <w:sz w:val="20"/>
+          <w:szCs w:val="20"/>
+          <w:lang w:val="en-US"/>
+        </w:rPr>
+        <w:t xml:space="preserve">[ɪk'spres] </w:t>
+      </w:r>
+      <w:r>
+        <w:rPr>
+          <w:sz w:val="20"/>
+          <w:szCs w:val="20"/>
+          <w:lang w:val="en-US"/>
+        </w:rPr>
+        <w:t>2012 integrated development environment.</w:t>
+      </w:r>
+      <w:r>
+        <w:rPr>
+          <w:sz w:val="20"/>
+          <w:szCs w:val="20"/>
+          <w:lang w:val="en-US"/>
+        </w:rPr>
+        <w:t xml:space="preserve"> Since my application is a visual editor,</w:t>
+      </w:r>
+      <w:r>
+        <w:rPr>
+          <w:sz w:val="20"/>
+          <w:szCs w:val="20"/>
+          <w:lang w:val="en-US"/>
+        </w:rPr>
+        <w:t xml:space="preserve"> the user interface is an important part of it.</w:t>
+      </w:r>
+      <w:r>
+        <w:rPr>
+          <w:sz w:val="20"/>
+          <w:szCs w:val="20"/>
+          <w:lang w:val="en-US"/>
+        </w:rPr>
+        <w:t xml:space="preserve"> To build </w:t>
       </w:r>
       <w:r>
         <w:rPr>
@@ -379,31 +602,23 @@
           <w:szCs w:val="20"/>
           <w:lang w:val="en-US"/>
         </w:rPr>
-        <w:t>user interface is an important part of this application, so to build it I used Windows Presentation Foundation</w:t>
-      </w:r>
-      <w:r>
-        <w:rPr>
-          <w:sz w:val="20"/>
-          <w:szCs w:val="20"/>
-          <w:lang w:val="en-US"/>
-        </w:rPr>
-        <w:t xml:space="preserve"> </w:t>
-      </w:r>
-      <w:r>
-        <w:rPr>
-          <w:sz w:val="20"/>
-          <w:szCs w:val="20"/>
-          <w:lang w:val="en-US"/>
-        </w:rPr>
-        <w:t>framework</w:t>
-      </w:r>
-      <w:r>
-        <w:rPr>
-          <w:sz w:val="20"/>
-          <w:szCs w:val="20"/>
-          <w:lang w:val="en-US"/>
-        </w:rPr>
-        <w:t>.</w:t>
+        <w:t xml:space="preserve">user interface </w:t>
+      </w:r>
+      <w:r>
+        <w:rPr>
+          <w:sz w:val="20"/>
+          <w:szCs w:val="20"/>
+          <w:lang w:val="en-US"/>
+        </w:rPr>
+        <w:t>of my application I used Windows Presentation Foundation framework</w:t>
+      </w:r>
+      <w:r>
+        <w:rPr>
+          <w:sz w:val="20"/>
+          <w:szCs w:val="20"/>
+          <w:lang w:val="en-US"/>
+        </w:rPr>
+        <w:t xml:space="preserve">. </w:t>
       </w:r>
     </w:p>
     <w:p>
@@ -433,6 +648,22 @@
           <w:szCs w:val="20"/>
           <w:lang w:val="en-US"/>
         </w:rPr>
+        <w:t>[ɡít]</w:t>
+      </w:r>
+      <w:r>
+        <w:rPr>
+          <w:sz w:val="20"/>
+          <w:szCs w:val="20"/>
+          <w:lang w:val="en-US"/>
+        </w:rPr>
+        <w:t xml:space="preserve"> </w:t>
+      </w:r>
+      <w:r>
+        <w:rPr>
+          <w:sz w:val="20"/>
+          <w:szCs w:val="20"/>
+          <w:lang w:val="en-US"/>
+        </w:rPr>
         <w:t>source</w:t>
       </w:r>
       <w:r>
@@ -489,7 +720,55 @@
           <w:szCs w:val="20"/>
           <w:lang w:val="en-US"/>
         </w:rPr>
-        <w:t>I stored my git repositories online on GitHub hosting service.</w:t>
+        <w:t>I stored my git repositories</w:t>
+      </w:r>
+      <w:r>
+        <w:rPr>
+          <w:sz w:val="20"/>
+          <w:szCs w:val="20"/>
+          <w:lang w:val="en-US"/>
+        </w:rPr>
+        <w:t xml:space="preserve"> </w:t>
+      </w:r>
+      <w:r>
+        <w:rPr>
+          <w:sz w:val="20"/>
+          <w:szCs w:val="20"/>
+          <w:lang w:val="en-US"/>
+        </w:rPr>
+        <w:t>[rɪ'pɔzɪt(ə)rɪ]</w:t>
+      </w:r>
+      <w:r>
+        <w:rPr>
+          <w:sz w:val="20"/>
+          <w:szCs w:val="20"/>
+          <w:lang w:val="en-US"/>
+        </w:rPr>
+        <w:t xml:space="preserve"> online with</w:t>
+      </w:r>
+      <w:r>
+        <w:rPr>
+          <w:sz w:val="20"/>
+          <w:szCs w:val="20"/>
+          <w:lang w:val="en-US"/>
+        </w:rPr>
+        <w:t xml:space="preserve"> GitHub hosting </w:t>
+      </w:r>
+      <w:r>
+        <w:rPr>
+          <w:sz w:val="20"/>
+          <w:szCs w:val="20"/>
+          <w:lang w:val="en-US"/>
+        </w:rPr>
+        <w:t xml:space="preserve">[həust] </w:t>
+      </w:r>
+      <w:r>
+        <w:rPr>
+          <w:sz w:val="20"/>
+          <w:szCs w:val="20"/>
+          <w:lang w:val="en-US"/>
+        </w:rPr>
+        <w:t>service.</w:t>
       </w:r>
       <w:r>
         <w:rPr>
@@ -583,7 +862,119 @@
           <w:szCs w:val="20"/>
           <w:lang w:val="en-US"/>
         </w:rPr>
-        <w:t>perations are accessible through the main menu and context menus of the nodes.</w:t>
+        <w:t>perations are accessible</w:t>
+      </w:r>
+      <w:r>
+        <w:rPr>
+          <w:sz w:val="20"/>
+          <w:szCs w:val="20"/>
+          <w:lang w:val="en-US"/>
+        </w:rPr>
+        <w:t xml:space="preserve"> </w:t>
+      </w:r>
+      <w:r>
+        <w:rPr>
+          <w:sz w:val="20"/>
+          <w:szCs w:val="20"/>
+          <w:lang w:val="en-US"/>
+        </w:rPr>
+        <w:t>[ək'sesəbl]</w:t>
+      </w:r>
+      <w:r>
+        <w:rPr>
+          <w:sz w:val="20"/>
+          <w:szCs w:val="20"/>
+          <w:lang w:val="en-US"/>
+        </w:rPr>
+        <w:t xml:space="preserve"> through the main</w:t>
+      </w:r>
+      <w:r>
+        <w:rPr>
+          <w:sz w:val="20"/>
+          <w:szCs w:val="20"/>
+          <w:lang w:val="en-US"/>
+        </w:rPr>
+        <w:t xml:space="preserve"> </w:t>
+      </w:r>
+      <w:r>
+        <w:rPr>
+          <w:sz w:val="20"/>
+          <w:szCs w:val="20"/>
+          <w:lang w:val="en-US"/>
+        </w:rPr>
+        <w:t>[meɪn]</w:t>
+      </w:r>
+      <w:r>
+        <w:rPr>
+          <w:sz w:val="20"/>
+          <w:szCs w:val="20"/>
+          <w:lang w:val="en-US"/>
+        </w:rPr>
+        <w:t xml:space="preserve"> menu</w:t>
+      </w:r>
+      <w:r>
+        <w:rPr>
+          <w:sz w:val="20"/>
+          <w:szCs w:val="20"/>
+          <w:lang w:val="en-US"/>
+        </w:rPr>
+        <w:t xml:space="preserve"> </w:t>
+      </w:r>
+      <w:r>
+        <w:rPr>
+          <w:sz w:val="20"/>
+          <w:szCs w:val="20"/>
+          <w:lang w:val="en-US"/>
+        </w:rPr>
+        <w:t>['menjuː]</w:t>
+      </w:r>
+      <w:r>
+        <w:rPr>
+          <w:sz w:val="20"/>
+          <w:szCs w:val="20"/>
+          <w:lang w:val="en-US"/>
+        </w:rPr>
+        <w:t xml:space="preserve"> and </w:t>
+      </w:r>
+      <w:r>
+        <w:rPr>
+          <w:sz w:val="20"/>
+          <w:szCs w:val="20"/>
+          <w:lang w:val="en-US"/>
+        </w:rPr>
+        <w:t xml:space="preserve">the </w:t>
+      </w:r>
+      <w:r>
+        <w:rPr>
+          <w:sz w:val="20"/>
+          <w:szCs w:val="20"/>
+          <w:lang w:val="en-US"/>
+        </w:rPr>
+        <w:t>context</w:t>
+      </w:r>
+      <w:r>
+        <w:rPr>
+          <w:sz w:val="20"/>
+          <w:szCs w:val="20"/>
+          <w:lang w:val="en-US"/>
+        </w:rPr>
+        <w:t xml:space="preserve"> </w:t>
+      </w:r>
+      <w:r>
+        <w:rPr>
+          <w:sz w:val="20"/>
+          <w:szCs w:val="20"/>
+          <w:lang w:val="en-US"/>
+        </w:rPr>
+        <w:t>['kɔntekst]</w:t>
+      </w:r>
+      <w:r>
+        <w:rPr>
+          <w:sz w:val="20"/>
+          <w:szCs w:val="20"/>
+          <w:lang w:val="en-US"/>
+        </w:rPr>
+        <w:t xml:space="preserve"> menus of the nodes.</w:t>
       </w:r>
     </w:p>
     <w:p>
@@ -613,6 +1004,38 @@
           <w:szCs w:val="20"/>
           <w:lang w:val="en-US"/>
         </w:rPr>
+        <w:t>Nodes</w:t>
+      </w:r>
+      <w:r>
+        <w:rPr>
+          <w:sz w:val="20"/>
+          <w:szCs w:val="20"/>
+          <w:lang w:val="en-US"/>
+        </w:rPr>
+        <w:t xml:space="preserve"> can be dragged across the</w:t>
+      </w:r>
+      <w:r>
+        <w:rPr>
+          <w:sz w:val="20"/>
+          <w:szCs w:val="20"/>
+          <w:lang w:val="en-US"/>
+        </w:rPr>
+        <w:t xml:space="preserve"> visual field</w:t>
+      </w:r>
+      <w:r>
+        <w:rPr>
+          <w:sz w:val="20"/>
+          <w:szCs w:val="20"/>
+          <w:lang w:val="en-US"/>
+        </w:rPr>
+        <w:t xml:space="preserve">. </w:t>
+      </w:r>
+      <w:r>
+        <w:rPr>
+          <w:sz w:val="20"/>
+          <w:szCs w:val="20"/>
+          <w:lang w:val="en-US"/>
+        </w:rPr>
         <w:t>It is possible to rename nodes</w:t>
       </w:r>
       <w:r>
@@ -629,7 +1052,39 @@
           <w:szCs w:val="20"/>
           <w:lang w:val="en-US"/>
         </w:rPr>
-        <w:t xml:space="preserve"> The user can scroll large document using the scroll bars.</w:t>
+        <w:t xml:space="preserve"> </w:t>
+      </w:r>
+      <w:r>
+        <w:rPr>
+          <w:sz w:val="20"/>
+          <w:szCs w:val="20"/>
+          <w:lang w:val="en-US"/>
+        </w:rPr>
+        <w:t>L</w:t>
+      </w:r>
+      <w:r>
+        <w:rPr>
+          <w:sz w:val="20"/>
+          <w:szCs w:val="20"/>
+          <w:lang w:val="en-US"/>
+        </w:rPr>
+        <w:t>arge document</w:t>
+      </w:r>
+      <w:r>
+        <w:rPr>
+          <w:sz w:val="20"/>
+          <w:szCs w:val="20"/>
+          <w:lang w:val="en-US"/>
+        </w:rPr>
+        <w:t>s can be scrolled</w:t>
+      </w:r>
+      <w:r>
+        <w:rPr>
+          <w:sz w:val="20"/>
+          <w:szCs w:val="20"/>
+          <w:lang w:val="en-US"/>
+        </w:rPr>
+        <w:t xml:space="preserve"> using the scroll bars.</w:t>
       </w:r>
     </w:p>
     <w:p>
@@ -667,7 +1122,31 @@
           <w:szCs w:val="20"/>
           <w:lang w:val="en-US"/>
         </w:rPr>
-        <w:t xml:space="preserve"> documents so they can be </w:t>
+        <w:t xml:space="preserve"> </w:t>
+      </w:r>
+      <w:r>
+        <w:rPr>
+          <w:sz w:val="20"/>
+          <w:szCs w:val="20"/>
+          <w:lang w:val="en-US"/>
+        </w:rPr>
+        <w:t>[eks em ˈel]</w:t>
+      </w:r>
+      <w:r>
+        <w:rPr>
+          <w:sz w:val="20"/>
+          <w:szCs w:val="20"/>
+          <w:lang w:val="en-US"/>
+        </w:rPr>
+        <w:t xml:space="preserve"> </w:t>
+      </w:r>
+      <w:r>
+        <w:rPr>
+          <w:sz w:val="20"/>
+          <w:szCs w:val="20"/>
+          <w:lang w:val="en-US"/>
+        </w:rPr>
+        <w:t xml:space="preserve">documents so they can be </w:t>
       </w:r>
       <w:r>
         <w:rPr>
@@ -683,15 +1162,63 @@
           <w:szCs w:val="20"/>
           <w:lang w:val="en-US"/>
         </w:rPr>
-        <w:t>, for example, from other applications.</w:t>
-      </w:r>
-      <w:r>
-        <w:rPr>
-          <w:sz w:val="20"/>
-          <w:szCs w:val="20"/>
-          <w:lang w:val="en-US"/>
-        </w:rPr>
-        <w:t xml:space="preserve"> These documents have the following format: in the root element </w:t>
+        <w:t>, for example</w:t>
+      </w:r>
+      <w:r>
+        <w:rPr>
+          <w:sz w:val="20"/>
+          <w:szCs w:val="20"/>
+          <w:lang w:val="en-US"/>
+        </w:rPr>
+        <w:t xml:space="preserve"> </w:t>
+      </w:r>
+      <w:r>
+        <w:rPr>
+          <w:sz w:val="20"/>
+          <w:szCs w:val="20"/>
+          <w:lang w:val="en-US"/>
+        </w:rPr>
+        <w:t>[ɪg'zɑːmpl]</w:t>
+      </w:r>
+      <w:r>
+        <w:rPr>
+          <w:sz w:val="20"/>
+          <w:szCs w:val="20"/>
+          <w:lang w:val="en-US"/>
+        </w:rPr>
+        <w:t>, from other applications.</w:t>
+      </w:r>
+      <w:r>
+        <w:rPr>
+          <w:sz w:val="20"/>
+          <w:szCs w:val="20"/>
+          <w:lang w:val="en-US"/>
+        </w:rPr>
+        <w:t xml:space="preserve"> These documents have the following </w:t>
+      </w:r>
+      <w:r>
+        <w:rPr>
+          <w:sz w:val="20"/>
+          <w:szCs w:val="20"/>
+          <w:lang w:val="en-US"/>
+        </w:rPr>
+        <w:t xml:space="preserve">structure </w:t>
+      </w:r>
+      <w:r>
+        <w:rPr>
+          <w:sz w:val="20"/>
+          <w:szCs w:val="20"/>
+          <w:lang w:val="en-US"/>
+        </w:rPr>
+        <w:t>['strʌkʧə]</w:t>
+      </w:r>
+      <w:r>
+        <w:rPr>
+          <w:sz w:val="20"/>
+          <w:szCs w:val="20"/>
+          <w:lang w:val="en-US"/>
+        </w:rPr>
+        <w:t xml:space="preserve">: in the root element </w:t>
       </w:r>
       <w:r>
         <w:rPr>
@@ -723,15 +1250,175 @@
           <w:szCs w:val="20"/>
           <w:lang w:val="en-US"/>
         </w:rPr>
-        <w:t>there are NodeControl and LinkControl elements. Each represents a node or a link respectively.</w:t>
-      </w:r>
-      <w:r>
-        <w:rPr>
-          <w:sz w:val="20"/>
-          <w:szCs w:val="20"/>
-          <w:lang w:val="en-US"/>
-        </w:rPr>
-        <w:t xml:space="preserve"> NodeControl elements have text and position attributes while each LinkControl element has two attributes which store unique IDs of the nodes which are interconnected by </w:t>
+        <w:t>there are NodeControl</w:t>
+      </w:r>
+      <w:r>
+        <w:rPr>
+          <w:sz w:val="20"/>
+          <w:szCs w:val="20"/>
+          <w:lang w:val="en-US"/>
+        </w:rPr>
+        <w:t xml:space="preserve"> </w:t>
+      </w:r>
+      <w:r>
+        <w:rPr>
+          <w:sz w:val="20"/>
+          <w:szCs w:val="20"/>
+          <w:lang w:val="en-US"/>
+        </w:rPr>
+        <w:t>[kən'trəul]</w:t>
+      </w:r>
+      <w:r>
+        <w:rPr>
+          <w:sz w:val="20"/>
+          <w:szCs w:val="20"/>
+          <w:lang w:val="en-US"/>
+        </w:rPr>
+        <w:t xml:space="preserve"> and LinkControl </w:t>
+      </w:r>
+      <w:r>
+        <w:rPr>
+          <w:sz w:val="20"/>
+          <w:szCs w:val="20"/>
+          <w:lang w:val="en-US"/>
+        </w:rPr>
+        <w:t>sub-</w:t>
+      </w:r>
+      <w:r>
+        <w:rPr>
+          <w:sz w:val="20"/>
+          <w:szCs w:val="20"/>
+          <w:lang w:val="en-US"/>
+        </w:rPr>
+        <w:t xml:space="preserve">elements. Each </w:t>
+      </w:r>
+      <w:r>
+        <w:rPr>
+          <w:sz w:val="20"/>
+          <w:szCs w:val="20"/>
+          <w:lang w:val="en-US"/>
+        </w:rPr>
+        <w:t xml:space="preserve">of these xml elements </w:t>
+      </w:r>
+      <w:r>
+        <w:rPr>
+          <w:sz w:val="20"/>
+          <w:szCs w:val="20"/>
+          <w:lang w:val="en-US"/>
+        </w:rPr>
+        <w:t>represents a node or a link respectively.</w:t>
+      </w:r>
+      <w:r>
+        <w:rPr>
+          <w:sz w:val="20"/>
+          <w:szCs w:val="20"/>
+          <w:lang w:val="en-US"/>
+        </w:rPr>
+        <w:t xml:space="preserve"> NodeControl elements have </w:t>
+      </w:r>
+      <w:r>
+        <w:rPr>
+          <w:sz w:val="20"/>
+          <w:szCs w:val="20"/>
+          <w:lang w:val="en-US"/>
+        </w:rPr>
+        <w:t xml:space="preserve">the following attributes </w:t>
+      </w:r>
+      <w:r>
+        <w:rPr>
+          <w:sz w:val="20"/>
+          <w:szCs w:val="20"/>
+          <w:lang w:val="en-US"/>
+        </w:rPr>
+        <w:t>['ætrɪbjuːt]</w:t>
+      </w:r>
+      <w:r>
+        <w:rPr>
+          <w:sz w:val="20"/>
+          <w:szCs w:val="20"/>
+          <w:lang w:val="en-US"/>
+        </w:rPr>
+        <w:t xml:space="preserve">: </w:t>
+      </w:r>
+      <w:r>
+        <w:rPr>
+          <w:sz w:val="20"/>
+          <w:szCs w:val="20"/>
+          <w:lang w:val="en-US"/>
+        </w:rPr>
+        <w:t>text</w:t>
+      </w:r>
+      <w:r>
+        <w:rPr>
+          <w:sz w:val="20"/>
+          <w:szCs w:val="20"/>
+          <w:lang w:val="en-US"/>
+        </w:rPr>
+        <w:t>,</w:t>
+      </w:r>
+      <w:r>
+        <w:rPr>
+          <w:sz w:val="20"/>
+          <w:szCs w:val="20"/>
+          <w:lang w:val="en-US"/>
+        </w:rPr>
+        <w:t xml:space="preserve"> position</w:t>
+      </w:r>
+      <w:r>
+        <w:rPr>
+          <w:sz w:val="20"/>
+          <w:szCs w:val="20"/>
+          <w:lang w:val="en-US"/>
+        </w:rPr>
+        <w:t xml:space="preserve"> stored as left and top offsets</w:t>
+      </w:r>
+      <w:r>
+        <w:rPr>
+          <w:sz w:val="20"/>
+          <w:szCs w:val="20"/>
+          <w:lang w:val="en-US"/>
+        </w:rPr>
+        <w:t xml:space="preserve"> from the left top corner of the document area</w:t>
+      </w:r>
+      <w:r>
+        <w:rPr>
+          <w:sz w:val="20"/>
+          <w:szCs w:val="20"/>
+          <w:lang w:val="en-US"/>
+        </w:rPr>
+        <w:t>,</w:t>
+      </w:r>
+      <w:r>
+        <w:rPr>
+          <w:sz w:val="20"/>
+          <w:szCs w:val="20"/>
+          <w:lang w:val="en-US"/>
+        </w:rPr>
+        <w:t xml:space="preserve"> </w:t>
+      </w:r>
+      <w:r>
+        <w:rPr>
+          <w:sz w:val="20"/>
+          <w:szCs w:val="20"/>
+          <w:lang w:val="en-US"/>
+        </w:rPr>
+        <w:t>and a unique identifier,</w:t>
+      </w:r>
+      <w:r>
+        <w:rPr>
+          <w:sz w:val="20"/>
+          <w:szCs w:val="20"/>
+          <w:lang w:val="en-US"/>
+        </w:rPr>
+        <w:t xml:space="preserve"> </w:t>
+      </w:r>
+      <w:r>
+        <w:rPr>
+          <w:sz w:val="20"/>
+          <w:szCs w:val="20"/>
+          <w:lang w:val="en-US"/>
+        </w:rPr>
+        <w:t xml:space="preserve">while each LinkControl element has two attributes which store unique IDs of the nodes which are interconnected by </w:t>
       </w:r>
       <w:r>
         <w:rPr>
@@ -769,7 +1456,23 @@
           <w:szCs w:val="20"/>
           <w:lang w:val="en-US"/>
         </w:rPr>
-        <w:t xml:space="preserve">While working on this project I got to use Windows Presentation Foundation </w:t>
+        <w:t xml:space="preserve">While working on this project I got to use </w:t>
+      </w:r>
+      <w:r>
+        <w:rPr>
+          <w:sz w:val="20"/>
+          <w:szCs w:val="20"/>
+          <w:lang w:val="en-US"/>
+        </w:rPr>
+        <w:t xml:space="preserve">the </w:t>
+      </w:r>
+      <w:r>
+        <w:rPr>
+          <w:sz w:val="20"/>
+          <w:szCs w:val="20"/>
+          <w:lang w:val="en-US"/>
+        </w:rPr>
+        <w:t xml:space="preserve">Windows Presentation Foundation </w:t>
       </w:r>
       <w:r>
         <w:rPr>
@@ -785,7 +1488,71 @@
           <w:szCs w:val="20"/>
           <w:lang w:val="en-US"/>
         </w:rPr>
-        <w:t xml:space="preserve"> So I wanted to mention some of its features. It supports hardware acceleration and it</w:t>
+        <w:t xml:space="preserve"> So </w:t>
+      </w:r>
+      <w:r>
+        <w:rPr>
+          <w:sz w:val="20"/>
+          <w:szCs w:val="20"/>
+          <w:lang w:val="en-US"/>
+        </w:rPr>
+        <w:t xml:space="preserve">in my presentation </w:t>
+      </w:r>
+      <w:r>
+        <w:rPr>
+          <w:sz w:val="20"/>
+          <w:szCs w:val="20"/>
+          <w:lang w:val="en-US"/>
+        </w:rPr>
+        <w:t>I wanted to mention some of its features. It supports hardware</w:t>
+      </w:r>
+      <w:r>
+        <w:rPr>
+          <w:sz w:val="20"/>
+          <w:szCs w:val="20"/>
+          <w:lang w:val="en-US"/>
+        </w:rPr>
+        <w:t xml:space="preserve"> </w:t>
+      </w:r>
+      <w:r>
+        <w:rPr>
+          <w:sz w:val="20"/>
+          <w:szCs w:val="20"/>
+          <w:lang w:val="en-US"/>
+        </w:rPr>
+        <w:t>['hɑːdweə]</w:t>
+      </w:r>
+      <w:r>
+        <w:rPr>
+          <w:sz w:val="20"/>
+          <w:szCs w:val="20"/>
+          <w:lang w:val="en-US"/>
+        </w:rPr>
+        <w:t xml:space="preserve"> acceleration </w:t>
+      </w:r>
+      <w:r>
+        <w:rPr>
+          <w:sz w:val="20"/>
+          <w:szCs w:val="20"/>
+          <w:lang w:val="en-US"/>
+        </w:rPr>
+        <w:t xml:space="preserve"> [əkˌselə'reɪʃ(ə)n]</w:t>
+      </w:r>
+      <w:r>
+        <w:rPr>
+          <w:sz w:val="20"/>
+          <w:szCs w:val="20"/>
+          <w:lang w:val="en-US"/>
+        </w:rPr>
+        <w:t xml:space="preserve"> </w:t>
+      </w:r>
+      <w:r>
+        <w:rPr>
+          <w:sz w:val="20"/>
+          <w:szCs w:val="20"/>
+          <w:lang w:val="en-US"/>
+        </w:rPr>
+        <w:t>and it</w:t>
       </w:r>
       <w:r>
         <w:rPr>
@@ -801,7 +1568,7 @@
           <w:szCs w:val="20"/>
           <w:lang w:val="en-US"/>
         </w:rPr>
-        <w:t xml:space="preserve"> resolution independent.</w:t>
+        <w:t xml:space="preserve"> resolution independent</w:t>
       </w:r>
       <w:r>
         <w:rPr>
@@ -810,6 +1577,22 @@
           <w:lang w:val="en-US"/>
         </w:rPr>
         <w:t xml:space="preserve"> </w:t>
+      </w:r>
+      <w:r>
+        <w:rPr>
+          <w:sz w:val="20"/>
+          <w:szCs w:val="20"/>
+          <w:lang w:val="en-US"/>
+        </w:rPr>
+        <w:t>[ˌɪndɪ'pendənt]</w:t>
+      </w:r>
+      <w:r>
+        <w:rPr>
+          <w:sz w:val="20"/>
+          <w:szCs w:val="20"/>
+          <w:lang w:val="en-US"/>
+        </w:rPr>
+        <w:t>.</w:t>
       </w:r>
     </w:p>
     <w:p>
@@ -831,7 +1614,39 @@
           <w:szCs w:val="20"/>
           <w:lang w:val="en-US"/>
         </w:rPr>
-        <w:t>It also supports styles and it’s actually possible to create really good-looking interfaces with it.</w:t>
+        <w:t>It also supports styles and it’s actually possible to create</w:t>
+      </w:r>
+      <w:r>
+        <w:rPr>
+          <w:sz w:val="20"/>
+          <w:szCs w:val="20"/>
+          <w:lang w:val="en-US"/>
+        </w:rPr>
+        <w:t xml:space="preserve"> interesting</w:t>
+      </w:r>
+      <w:r>
+        <w:rPr>
+          <w:sz w:val="20"/>
+          <w:szCs w:val="20"/>
+          <w:lang w:val="en-US"/>
+        </w:rPr>
+        <w:t>-looking</w:t>
+      </w:r>
+      <w:r>
+        <w:rPr>
+          <w:sz w:val="20"/>
+          <w:szCs w:val="20"/>
+          <w:lang w:val="en-US"/>
+        </w:rPr>
+        <w:t xml:space="preserve"> user interfaces</w:t>
+      </w:r>
+      <w:r>
+        <w:rPr>
+          <w:sz w:val="20"/>
+          <w:szCs w:val="20"/>
+          <w:lang w:val="en-US"/>
+        </w:rPr>
+        <w:t xml:space="preserve"> with it.</w:t>
       </w:r>
       <w:r>
         <w:rPr>
@@ -855,7 +1670,31 @@
           <w:szCs w:val="20"/>
           <w:lang w:val="en-US"/>
         </w:rPr>
-        <w:t>Even though the application I developed is not very complex</w:t>
+        <w:t xml:space="preserve">Even though the application I developed is not </w:t>
+      </w:r>
+      <w:r>
+        <w:rPr>
+          <w:sz w:val="20"/>
+          <w:szCs w:val="20"/>
+          <w:lang w:val="en-US"/>
+        </w:rPr>
+        <w:t>of great</w:t>
+      </w:r>
+      <w:r>
+        <w:rPr>
+          <w:sz w:val="20"/>
+          <w:szCs w:val="20"/>
+          <w:lang w:val="en-US"/>
+        </w:rPr>
+        <w:t xml:space="preserve"> complex</w:t>
+      </w:r>
+      <w:r>
+        <w:rPr>
+          <w:sz w:val="20"/>
+          <w:szCs w:val="20"/>
+          <w:lang w:val="en-US"/>
+        </w:rPr>
+        <w:t>ity</w:t>
       </w:r>
       <w:r>
         <w:rPr>
@@ -879,7 +1718,15 @@
           <w:szCs w:val="20"/>
           <w:lang w:val="en-US"/>
         </w:rPr>
-        <w:t>]</w:t>
+        <w:t xml:space="preserve">, </w:t>
+      </w:r>
+      <w:r>
+        <w:rPr>
+          <w:sz w:val="20"/>
+          <w:szCs w:val="20"/>
+          <w:lang w:val="en-US"/>
+        </w:rPr>
+        <w:t>kəm'pleksətɪ]</w:t>
       </w:r>
       <w:r>
         <w:rPr>
@@ -981,7 +1828,23 @@
           <w:szCs w:val="20"/>
           <w:lang w:val="en-US"/>
         </w:rPr>
-        <w:t>p language. Here’s an example f</w:t>
+        <w:t xml:space="preserve">p language. Here’s an example </w:t>
+      </w:r>
+      <w:r>
+        <w:rPr>
+          <w:sz w:val="20"/>
+          <w:szCs w:val="20"/>
+          <w:lang w:val="en-US"/>
+        </w:rPr>
+        <w:t xml:space="preserve">of it </w:t>
+      </w:r>
+      <w:r>
+        <w:rPr>
+          <w:sz w:val="20"/>
+          <w:szCs w:val="20"/>
+          <w:lang w:val="en-US"/>
+        </w:rPr>
+        <w:t>f</w:t>
       </w:r>
       <w:r>
         <w:rPr>
@@ -1014,6 +1877,14 @@
           <w:lang w:val="en-US"/>
         </w:rPr>
         <w:t xml:space="preserve">This code specifies </w:t>
+      </w:r>
+      <w:r>
+        <w:rPr>
+          <w:sz w:val="20"/>
+          <w:szCs w:val="20"/>
+          <w:lang w:val="en-US"/>
+        </w:rPr>
+        <w:t xml:space="preserve">a </w:t>
       </w:r>
       <w:r>
         <w:rPr>
@@ -1059,7 +1930,63 @@
           <w:szCs w:val="20"/>
           <w:lang w:val="en-US"/>
         </w:rPr>
-        <w:t xml:space="preserve">Windows presentation foundation introduces dependency properties and </w:t>
+        <w:t xml:space="preserve">Windows </w:t>
+      </w:r>
+      <w:r>
+        <w:rPr>
+          <w:sz w:val="20"/>
+          <w:szCs w:val="20"/>
+          <w:lang w:val="en-US"/>
+        </w:rPr>
+        <w:t>P</w:t>
+      </w:r>
+      <w:r>
+        <w:rPr>
+          <w:sz w:val="20"/>
+          <w:szCs w:val="20"/>
+          <w:lang w:val="en-US"/>
+        </w:rPr>
+        <w:t xml:space="preserve">resentation </w:t>
+      </w:r>
+      <w:r>
+        <w:rPr>
+          <w:sz w:val="20"/>
+          <w:szCs w:val="20"/>
+          <w:lang w:val="en-US"/>
+        </w:rPr>
+        <w:t>F</w:t>
+      </w:r>
+      <w:r>
+        <w:rPr>
+          <w:sz w:val="20"/>
+          <w:szCs w:val="20"/>
+          <w:lang w:val="en-US"/>
+        </w:rPr>
+        <w:t>oundation introduces dependency</w:t>
+      </w:r>
+      <w:r>
+        <w:rPr>
+          <w:sz w:val="20"/>
+          <w:szCs w:val="20"/>
+          <w:lang w:val="en-US"/>
+        </w:rPr>
+        <w:t xml:space="preserve"> </w:t>
+      </w:r>
+      <w:r>
+        <w:rPr>
+          <w:sz w:val="20"/>
+          <w:szCs w:val="20"/>
+          <w:lang w:val="en-US"/>
+        </w:rPr>
+        <w:t>[dɪ'pendən(t)sɪ]</w:t>
+      </w:r>
+      <w:r>
+        <w:rPr>
+          <w:sz w:val="20"/>
+          <w:szCs w:val="20"/>
+          <w:lang w:val="en-US"/>
+        </w:rPr>
+        <w:t xml:space="preserve"> properties and </w:t>
       </w:r>
       <w:r>
         <w:rPr>
@@ -1083,31 +2010,71 @@
           <w:szCs w:val="20"/>
           <w:lang w:val="en-US"/>
         </w:rPr>
-        <w:t xml:space="preserve"> This concept is called Data binding and updating properties is not its only feature.</w:t>
-      </w:r>
-      <w:r>
-        <w:rPr>
-          <w:sz w:val="20"/>
-          <w:szCs w:val="20"/>
-          <w:lang w:val="en-US"/>
-        </w:rPr>
-        <w:t xml:space="preserve"> These are pieces o</w:t>
-      </w:r>
-      <w:r>
-        <w:rPr>
-          <w:sz w:val="20"/>
-          <w:szCs w:val="20"/>
-          <w:lang w:val="en-US"/>
-        </w:rPr>
-        <w:t>f source code from my coursework</w:t>
-      </w:r>
-      <w:r>
-        <w:rPr>
-          <w:sz w:val="20"/>
-          <w:szCs w:val="20"/>
-          <w:lang w:val="en-US"/>
-        </w:rPr>
-        <w:t xml:space="preserve"> which are related to dependency properties</w:t>
+        <w:t xml:space="preserve"> This works both ways. When the user changes the data using the visual control,</w:t>
+      </w:r>
+      <w:r>
+        <w:rPr>
+          <w:sz w:val="20"/>
+          <w:szCs w:val="20"/>
+          <w:lang w:val="en-US"/>
+        </w:rPr>
+        <w:t xml:space="preserve"> this data</w:t>
+      </w:r>
+      <w:r>
+        <w:rPr>
+          <w:sz w:val="20"/>
+          <w:szCs w:val="20"/>
+          <w:lang w:val="en-US"/>
+        </w:rPr>
+        <w:t xml:space="preserve"> actually gets changed</w:t>
+      </w:r>
+      <w:r>
+        <w:rPr>
+          <w:sz w:val="20"/>
+          <w:szCs w:val="20"/>
+          <w:lang w:val="en-US"/>
+        </w:rPr>
+        <w:t xml:space="preserve"> and updated in all other places </w:t>
+      </w:r>
+      <w:r>
+        <w:rPr>
+          <w:sz w:val="20"/>
+          <w:szCs w:val="20"/>
+          <w:lang w:val="en-US"/>
+        </w:rPr>
+        <w:t>where necessary</w:t>
+      </w:r>
+      <w:r>
+        <w:rPr>
+          <w:sz w:val="20"/>
+          <w:szCs w:val="20"/>
+          <w:lang w:val="en-US"/>
+        </w:rPr>
+        <w:t xml:space="preserve"> in case they were connected </w:t>
+      </w:r>
+      <w:r>
+        <w:rPr>
+          <w:sz w:val="20"/>
+          <w:szCs w:val="20"/>
+          <w:lang w:val="en-US"/>
+        </w:rPr>
+        <w:t xml:space="preserve">properly to </w:t>
+      </w:r>
+      <w:r>
+        <w:rPr>
+          <w:sz w:val="20"/>
+          <w:szCs w:val="20"/>
+          <w:lang w:val="en-US"/>
+        </w:rPr>
+        <w:t>the</w:t>
+      </w:r>
+      <w:r>
+        <w:rPr>
+          <w:sz w:val="20"/>
+          <w:szCs w:val="20"/>
+          <w:lang w:val="en-US"/>
+        </w:rPr>
+        <w:t xml:space="preserve"> dependency property of this control</w:t>
       </w:r>
       <w:r>
         <w:rPr>
@@ -1123,6 +2090,22 @@
           <w:szCs w:val="20"/>
           <w:lang w:val="en-US"/>
         </w:rPr>
+        <w:t xml:space="preserve"> This concept is called Data B</w:t>
+      </w:r>
+      <w:r>
+        <w:rPr>
+          <w:sz w:val="20"/>
+          <w:szCs w:val="20"/>
+          <w:lang w:val="en-US"/>
+        </w:rPr>
+        <w:t>inding</w:t>
+      </w:r>
+      <w:r>
+        <w:rPr>
+          <w:sz w:val="20"/>
+          <w:szCs w:val="20"/>
+          <w:lang w:val="en-US"/>
+        </w:rPr>
         <w:t xml:space="preserve"> </w:t>
       </w:r>
       <w:r>
@@ -1131,7 +2114,184 @@
           <w:szCs w:val="20"/>
           <w:lang w:val="en-US"/>
         </w:rPr>
-        <w:t>Using dependency properties makes the application more complex to some point.</w:t>
+        <w:t>['baɪndɪŋ]</w:t>
+      </w:r>
+      <w:r>
+        <w:rPr>
+          <w:sz w:val="20"/>
+          <w:szCs w:val="20"/>
+          <w:lang w:val="en-US"/>
+        </w:rPr>
+        <w:t>. Dependency Properties and Data Bindings can be used in many different ways, they are not limited to</w:t>
+      </w:r>
+      <w:r>
+        <w:rPr>
+          <w:sz w:val="20"/>
+          <w:szCs w:val="20"/>
+          <w:lang w:val="en-US"/>
+        </w:rPr>
+        <w:t xml:space="preserve"> simple cases</w:t>
+      </w:r>
+      <w:r>
+        <w:rPr>
+          <w:sz w:val="20"/>
+          <w:szCs w:val="20"/>
+          <w:lang w:val="en-US"/>
+        </w:rPr>
+        <w:t>.</w:t>
+      </w:r>
+      <w:r>
+        <w:rPr>
+          <w:sz w:val="20"/>
+          <w:szCs w:val="20"/>
+          <w:lang w:val="en-US"/>
+        </w:rPr>
+        <w:t xml:space="preserve"> </w:t>
+      </w:r>
+      <w:r>
+        <w:rPr>
+          <w:sz w:val="20"/>
+          <w:szCs w:val="20"/>
+          <w:lang w:val="en-US"/>
+        </w:rPr>
+        <w:t xml:space="preserve">It’s actually </w:t>
+      </w:r>
+      <w:r>
+        <w:rPr>
+          <w:sz w:val="20"/>
+          <w:szCs w:val="20"/>
+          <w:lang w:val="en-US"/>
+        </w:rPr>
+        <w:t xml:space="preserve">a </w:t>
+      </w:r>
+      <w:r>
+        <w:rPr>
+          <w:sz w:val="20"/>
+          <w:szCs w:val="20"/>
+          <w:lang w:val="en-US"/>
+        </w:rPr>
+        <w:t>complex</w:t>
+      </w:r>
+      <w:r>
+        <w:rPr>
+          <w:sz w:val="20"/>
+          <w:szCs w:val="20"/>
+          <w:lang w:val="en-US"/>
+        </w:rPr>
+        <w:t xml:space="preserve"> system</w:t>
+      </w:r>
+      <w:r>
+        <w:rPr>
+          <w:sz w:val="20"/>
+          <w:szCs w:val="20"/>
+          <w:lang w:val="en-US"/>
+        </w:rPr>
+        <w:t xml:space="preserve"> with many additional features</w:t>
+      </w:r>
+      <w:r>
+        <w:rPr>
+          <w:sz w:val="20"/>
+          <w:szCs w:val="20"/>
+          <w:lang w:val="en-US"/>
+        </w:rPr>
+        <w:t xml:space="preserve">. </w:t>
+      </w:r>
+      <w:r>
+        <w:rPr>
+          <w:sz w:val="20"/>
+          <w:szCs w:val="20"/>
+          <w:lang w:val="en-US"/>
+        </w:rPr>
+        <w:t>These are pieces o</w:t>
+      </w:r>
+      <w:r>
+        <w:rPr>
+          <w:sz w:val="20"/>
+          <w:szCs w:val="20"/>
+          <w:lang w:val="en-US"/>
+        </w:rPr>
+        <w:t xml:space="preserve">f source </w:t>
+      </w:r>
+      <w:r>
+        <w:rPr>
+          <w:sz w:val="20"/>
+          <w:szCs w:val="20"/>
+          <w:lang w:val="en-US"/>
+        </w:rPr>
+        <w:lastRenderedPageBreak/>
+        <w:t>code from my coursework</w:t>
+      </w:r>
+      <w:r>
+        <w:rPr>
+          <w:sz w:val="20"/>
+          <w:szCs w:val="20"/>
+          <w:lang w:val="en-US"/>
+        </w:rPr>
+        <w:t xml:space="preserve"> involv</w:t>
+      </w:r>
+      <w:r>
+        <w:rPr>
+          <w:sz w:val="20"/>
+          <w:szCs w:val="20"/>
+          <w:lang w:val="en-US"/>
+        </w:rPr>
+        <w:t>ing</w:t>
+      </w:r>
+      <w:r>
+        <w:rPr>
+          <w:sz w:val="20"/>
+          <w:szCs w:val="20"/>
+          <w:lang w:val="en-US"/>
+        </w:rPr>
+        <w:t xml:space="preserve"> the</w:t>
+      </w:r>
+      <w:r>
+        <w:rPr>
+          <w:sz w:val="20"/>
+          <w:szCs w:val="20"/>
+          <w:lang w:val="en-US"/>
+        </w:rPr>
+        <w:t xml:space="preserve"> dependency properties</w:t>
+      </w:r>
+      <w:r>
+        <w:rPr>
+          <w:sz w:val="20"/>
+          <w:szCs w:val="20"/>
+          <w:lang w:val="en-US"/>
+        </w:rPr>
+        <w:t>.</w:t>
+      </w:r>
+      <w:r>
+        <w:rPr>
+          <w:sz w:val="20"/>
+          <w:szCs w:val="20"/>
+          <w:lang w:val="en-US"/>
+        </w:rPr>
+        <w:t xml:space="preserve"> </w:t>
+      </w:r>
+      <w:r>
+        <w:rPr>
+          <w:sz w:val="20"/>
+          <w:szCs w:val="20"/>
+          <w:lang w:val="en-US"/>
+        </w:rPr>
+        <w:t>Using</w:t>
+      </w:r>
+      <w:r>
+        <w:rPr>
+          <w:sz w:val="20"/>
+          <w:szCs w:val="20"/>
+          <w:lang w:val="en-US"/>
+        </w:rPr>
+        <w:t xml:space="preserve"> them</w:t>
+      </w:r>
+      <w:r>
+        <w:rPr>
+          <w:sz w:val="20"/>
+          <w:szCs w:val="20"/>
+          <w:lang w:val="en-US"/>
+        </w:rPr>
+        <w:t xml:space="preserve"> makes the application more complex to some point.</w:t>
       </w:r>
       <w:r>
         <w:rPr>
@@ -1161,7 +2321,47 @@
           <w:szCs w:val="20"/>
           <w:lang w:val="en-US"/>
         </w:rPr>
-        <w:t xml:space="preserve">There are also two notable features of the C# language which are still relatively new </w:t>
+        <w:t xml:space="preserve">There are also two notable features of the C# language which </w:t>
+      </w:r>
+      <w:r>
+        <w:rPr>
+          <w:sz w:val="20"/>
+          <w:szCs w:val="20"/>
+          <w:lang w:val="en-US"/>
+        </w:rPr>
+        <w:t xml:space="preserve">I could make use of while working on the project. They </w:t>
+      </w:r>
+      <w:r>
+        <w:rPr>
+          <w:sz w:val="20"/>
+          <w:szCs w:val="20"/>
+          <w:lang w:val="en-US"/>
+        </w:rPr>
+        <w:t>are still relatively</w:t>
+      </w:r>
+      <w:r>
+        <w:rPr>
+          <w:sz w:val="20"/>
+          <w:szCs w:val="20"/>
+          <w:lang w:val="en-US"/>
+        </w:rPr>
+        <w:t xml:space="preserve"> </w:t>
+      </w:r>
+      <w:r>
+        <w:rPr>
+          <w:sz w:val="20"/>
+          <w:szCs w:val="20"/>
+          <w:lang w:val="en-US"/>
+        </w:rPr>
+        <w:t xml:space="preserve"> ['relətɪvlɪ]</w:t>
+      </w:r>
+      <w:r>
+        <w:rPr>
+          <w:sz w:val="20"/>
+          <w:szCs w:val="20"/>
+          <w:lang w:val="en-US"/>
+        </w:rPr>
+        <w:t xml:space="preserve"> new </w:t>
       </w:r>
       <w:r>
         <w:rPr>
@@ -1193,7 +2393,23 @@
           <w:szCs w:val="20"/>
           <w:lang w:val="en-US"/>
         </w:rPr>
-        <w:t xml:space="preserve"> C# developers. LINQ</w:t>
+        <w:t xml:space="preserve"> C# developers.</w:t>
+      </w:r>
+      <w:r>
+        <w:rPr>
+          <w:sz w:val="20"/>
+          <w:szCs w:val="20"/>
+          <w:lang w:val="en-US"/>
+        </w:rPr>
+        <w:t xml:space="preserve"> Microsoft</w:t>
+      </w:r>
+      <w:r>
+        <w:rPr>
+          <w:sz w:val="20"/>
+          <w:szCs w:val="20"/>
+          <w:lang w:val="en-US"/>
+        </w:rPr>
+        <w:t xml:space="preserve"> LINQ</w:t>
       </w:r>
       <w:r>
         <w:rPr>
@@ -1216,7 +2432,15 @@
           <w:sz w:val="20"/>
           <w:szCs w:val="20"/>
         </w:rPr>
-        <w:t xml:space="preserve">читается </w:t>
+        <w:t>читается</w:t>
+      </w:r>
+      <w:r>
+        <w:rPr>
+          <w:sz w:val="20"/>
+          <w:szCs w:val="20"/>
+          <w:lang w:val="en-US"/>
+        </w:rPr>
+        <w:t xml:space="preserve"> </w:t>
       </w:r>
       <w:r>
         <w:rPr>
@@ -1232,39 +2456,23 @@
           <w:szCs w:val="20"/>
           <w:lang w:val="en-US"/>
         </w:rPr>
-        <w:t>is a set of special features for searching lists and processing various data.</w:t>
-      </w:r>
-      <w:r>
-        <w:rPr>
-          <w:sz w:val="20"/>
-          <w:szCs w:val="20"/>
-          <w:lang w:val="en-US"/>
-        </w:rPr>
-        <w:t xml:space="preserve"> I tried to use it while working on the project.</w:t>
-      </w:r>
-      <w:r>
-        <w:rPr>
-          <w:sz w:val="20"/>
-          <w:szCs w:val="20"/>
-          <w:lang w:val="en-US"/>
-        </w:rPr>
-        <w:t xml:space="preserve"> For example, this expression searches for links connected to the node.</w:t>
-      </w:r>
-      <w:r>
-        <w:rPr>
-          <w:sz w:val="20"/>
-          <w:szCs w:val="20"/>
-          <w:lang w:val="en-US"/>
-        </w:rPr>
-        <w:t xml:space="preserve"> Of course, LINK</w:t>
-      </w:r>
-      <w:r>
-        <w:rPr>
-          <w:sz w:val="20"/>
-          <w:szCs w:val="20"/>
-          <w:lang w:val="en-US"/>
-        </w:rPr>
-        <w:t>’s usage is not limited by such simple cases.</w:t>
+        <w:t>is a set of special features for searching lists and processing various</w:t>
+      </w:r>
+      <w:r>
+        <w:rPr>
+          <w:sz w:val="20"/>
+          <w:szCs w:val="20"/>
+          <w:lang w:val="en-US"/>
+        </w:rPr>
+        <w:t xml:space="preserve"> ['veərɪəs]</w:t>
+      </w:r>
+      <w:r>
+        <w:rPr>
+          <w:sz w:val="20"/>
+          <w:szCs w:val="20"/>
+          <w:lang w:val="en-US"/>
+        </w:rPr>
+        <w:t xml:space="preserve"> data.</w:t>
       </w:r>
       <w:r>
         <w:rPr>
@@ -1280,7 +2488,87 @@
           <w:szCs w:val="20"/>
           <w:lang w:val="en-US"/>
         </w:rPr>
-        <w:t xml:space="preserve">It also has features for mapping .net objects to </w:t>
+        <w:t>For example, this expression searches for links connected to the node.</w:t>
+      </w:r>
+      <w:r>
+        <w:rPr>
+          <w:sz w:val="20"/>
+          <w:szCs w:val="20"/>
+          <w:lang w:val="en-US"/>
+        </w:rPr>
+        <w:t xml:space="preserve"> Of course, </w:t>
+      </w:r>
+      <w:r>
+        <w:rPr>
+          <w:sz w:val="20"/>
+          <w:szCs w:val="20"/>
+          <w:lang w:val="en-US"/>
+        </w:rPr>
+        <w:t xml:space="preserve">the usage of </w:t>
+      </w:r>
+      <w:r>
+        <w:rPr>
+          <w:sz w:val="20"/>
+          <w:szCs w:val="20"/>
+          <w:lang w:val="en-US"/>
+        </w:rPr>
+        <w:t>LINK</w:t>
+      </w:r>
+      <w:r>
+        <w:rPr>
+          <w:sz w:val="20"/>
+          <w:szCs w:val="20"/>
+          <w:lang w:val="en-US"/>
+        </w:rPr>
+        <w:t xml:space="preserve"> </w:t>
+      </w:r>
+      <w:r>
+        <w:rPr>
+          <w:sz w:val="20"/>
+          <w:szCs w:val="20"/>
+          <w:lang w:val="en-US"/>
+        </w:rPr>
+        <w:t>is not limited by such simple cases.</w:t>
+      </w:r>
+      <w:r>
+        <w:rPr>
+          <w:sz w:val="20"/>
+          <w:szCs w:val="20"/>
+          <w:lang w:val="en-US"/>
+        </w:rPr>
+        <w:t xml:space="preserve"> </w:t>
+      </w:r>
+      <w:r>
+        <w:rPr>
+          <w:sz w:val="20"/>
+          <w:szCs w:val="20"/>
+          <w:lang w:val="en-US"/>
+        </w:rPr>
+        <w:t>For example i</w:t>
+      </w:r>
+      <w:r>
+        <w:rPr>
+          <w:sz w:val="20"/>
+          <w:szCs w:val="20"/>
+          <w:lang w:val="en-US"/>
+        </w:rPr>
+        <w:t>t also</w:t>
+      </w:r>
+      <w:r>
+        <w:rPr>
+          <w:sz w:val="20"/>
+          <w:szCs w:val="20"/>
+          <w:lang w:val="en-US"/>
+        </w:rPr>
+        <w:t xml:space="preserve"> can</w:t>
+      </w:r>
+      <w:r>
+        <w:rPr>
+          <w:sz w:val="20"/>
+          <w:szCs w:val="20"/>
+          <w:lang w:val="en-US"/>
+        </w:rPr>
+        <w:t xml:space="preserve"> map .net objects to </w:t>
       </w:r>
       <w:r>
         <w:rPr>
@@ -1296,7 +2584,23 @@
           <w:szCs w:val="20"/>
           <w:lang w:val="en-US"/>
         </w:rPr>
-        <w:t xml:space="preserve">database tables and many others. </w:t>
+        <w:t>database tables</w:t>
+      </w:r>
+      <w:r>
+        <w:rPr>
+          <w:sz w:val="20"/>
+          <w:szCs w:val="20"/>
+          <w:lang w:val="en-US"/>
+        </w:rPr>
+        <w:t xml:space="preserve"> and do many other things related data processing</w:t>
+      </w:r>
+      <w:r>
+        <w:rPr>
+          <w:sz w:val="20"/>
+          <w:szCs w:val="20"/>
+          <w:lang w:val="en-US"/>
+        </w:rPr>
+        <w:t xml:space="preserve">. </w:t>
       </w:r>
     </w:p>
     <w:p>
@@ -1318,7 +2622,39 @@
           <w:szCs w:val="20"/>
           <w:lang w:val="en-US"/>
         </w:rPr>
-        <w:t xml:space="preserve">And another feature is lambda </w:t>
+        <w:t xml:space="preserve">And another feature </w:t>
+      </w:r>
+      <w:r>
+        <w:rPr>
+          <w:sz w:val="20"/>
+          <w:szCs w:val="20"/>
+          <w:lang w:val="en-US"/>
+        </w:rPr>
+        <w:t xml:space="preserve">of the CSharp programming language </w:t>
+      </w:r>
+      <w:r>
+        <w:rPr>
+          <w:sz w:val="20"/>
+          <w:szCs w:val="20"/>
+          <w:lang w:val="en-US"/>
+        </w:rPr>
+        <w:t xml:space="preserve">is </w:t>
+      </w:r>
+      <w:r>
+        <w:rPr>
+          <w:sz w:val="20"/>
+          <w:szCs w:val="20"/>
+          <w:lang w:val="en-US"/>
+        </w:rPr>
+        <w:t xml:space="preserve">the </w:t>
+      </w:r>
+      <w:r>
+        <w:rPr>
+          <w:sz w:val="20"/>
+          <w:szCs w:val="20"/>
+          <w:lang w:val="en-US"/>
+        </w:rPr>
+        <w:t xml:space="preserve">lambda </w:t>
       </w:r>
       <w:r>
         <w:rPr>
@@ -1366,7 +2702,23 @@
           <w:szCs w:val="20"/>
           <w:lang w:val="en-US"/>
         </w:rPr>
-        <w:t xml:space="preserve">a declaration of </w:t>
+        <w:t xml:space="preserve">a </w:t>
+      </w:r>
+      <w:r>
+        <w:rPr>
+          <w:sz w:val="20"/>
+          <w:szCs w:val="20"/>
+          <w:lang w:val="en-US"/>
+        </w:rPr>
+        <w:t xml:space="preserve">short </w:t>
+      </w:r>
+      <w:r>
+        <w:rPr>
+          <w:sz w:val="20"/>
+          <w:szCs w:val="20"/>
+          <w:lang w:val="en-US"/>
+        </w:rPr>
+        <w:t xml:space="preserve">declaration of </w:t>
       </w:r>
       <w:r>
         <w:rPr>
@@ -1406,7 +2758,31 @@
           <w:szCs w:val="20"/>
           <w:lang w:val="en-US"/>
         </w:rPr>
-        <w:t xml:space="preserve">so they may call </w:t>
+        <w:t xml:space="preserve">['ɑːgjəmənt] </w:t>
+      </w:r>
+      <w:r>
+        <w:rPr>
+          <w:sz w:val="20"/>
+          <w:szCs w:val="20"/>
+          <w:lang w:val="en-US"/>
+        </w:rPr>
+        <w:t xml:space="preserve">so </w:t>
+      </w:r>
+      <w:r>
+        <w:rPr>
+          <w:sz w:val="20"/>
+          <w:szCs w:val="20"/>
+          <w:lang w:val="en-US"/>
+        </w:rPr>
+        <w:t xml:space="preserve">that </w:t>
+      </w:r>
+      <w:r>
+        <w:rPr>
+          <w:sz w:val="20"/>
+          <w:szCs w:val="20"/>
+          <w:lang w:val="en-US"/>
+        </w:rPr>
+        <w:t xml:space="preserve">they may call </w:t>
       </w:r>
       <w:r>
         <w:rPr>
@@ -1438,7 +2814,47 @@
           <w:szCs w:val="20"/>
           <w:lang w:val="en-US"/>
         </w:rPr>
-        <w:t xml:space="preserve"> This code is also taken from my project and it </w:t>
+        <w:t xml:space="preserve"> </w:t>
+      </w:r>
+      <w:r>
+        <w:rPr>
+          <w:sz w:val="20"/>
+          <w:szCs w:val="20"/>
+          <w:lang w:val="en-US"/>
+        </w:rPr>
+        <w:t xml:space="preserve">Some other programming languages have this feature. </w:t>
+      </w:r>
+      <w:r>
+        <w:rPr>
+          <w:sz w:val="20"/>
+          <w:szCs w:val="20"/>
+          <w:lang w:val="en-US"/>
+        </w:rPr>
+        <w:t xml:space="preserve">This </w:t>
+      </w:r>
+      <w:r>
+        <w:rPr>
+          <w:sz w:val="20"/>
+          <w:szCs w:val="20"/>
+          <w:lang w:val="en-US"/>
+        </w:rPr>
+        <w:t xml:space="preserve">piece </w:t>
+      </w:r>
+      <w:r>
+        <w:rPr>
+          <w:sz w:val="20"/>
+          <w:szCs w:val="20"/>
+          <w:lang w:val="en-US"/>
+        </w:rPr>
+        <w:t xml:space="preserve">of </w:t>
+      </w:r>
+      <w:r>
+        <w:rPr>
+          <w:sz w:val="20"/>
+          <w:szCs w:val="20"/>
+          <w:lang w:val="en-US"/>
+        </w:rPr>
+        <w:t xml:space="preserve">code is also taken from my project and it </w:t>
       </w:r>
       <w:r>
         <w:rPr>
@@ -1455,6 +2871,200 @@
           <w:lang w:val="en-US"/>
         </w:rPr>
         <w:t>t which matches specified type.</w:t>
+      </w:r>
+      <w:r>
+        <w:rPr>
+          <w:sz w:val="20"/>
+          <w:szCs w:val="20"/>
+          <w:lang w:val="en-US"/>
+        </w:rPr>
+        <w:t xml:space="preserve"> The lambda expression is in the green </w:t>
+      </w:r>
+      <w:r>
+        <w:rPr>
+          <w:sz w:val="20"/>
+          <w:szCs w:val="20"/>
+          <w:lang w:val="en-US"/>
+        </w:rPr>
+        <w:t xml:space="preserve">['rektæŋgl] </w:t>
+      </w:r>
+      <w:r>
+        <w:rPr>
+          <w:sz w:val="20"/>
+          <w:szCs w:val="20"/>
+          <w:lang w:val="en-US"/>
+        </w:rPr>
+        <w:t xml:space="preserve">rectangle. Perhaps it is possible to think of a better example of using lambda expression, but </w:t>
+      </w:r>
+      <w:r>
+        <w:rPr>
+          <w:sz w:val="20"/>
+          <w:szCs w:val="20"/>
+          <w:lang w:val="en-US"/>
+        </w:rPr>
+        <w:t xml:space="preserve">I believe </w:t>
+      </w:r>
+      <w:r>
+        <w:rPr>
+          <w:sz w:val="20"/>
+          <w:szCs w:val="20"/>
+          <w:lang w:val="en-US"/>
+        </w:rPr>
+        <w:t xml:space="preserve">it is </w:t>
+      </w:r>
+      <w:r>
+        <w:rPr>
+          <w:sz w:val="20"/>
+          <w:szCs w:val="20"/>
+          <w:lang w:val="en-US"/>
+        </w:rPr>
+        <w:t xml:space="preserve">appropriate here because it </w:t>
+      </w:r>
+      <w:r>
+        <w:rPr>
+          <w:sz w:val="20"/>
+          <w:szCs w:val="20"/>
+          <w:lang w:val="en-US"/>
+        </w:rPr>
+        <w:t xml:space="preserve">is </w:t>
+      </w:r>
+      <w:r>
+        <w:rPr>
+          <w:sz w:val="20"/>
+          <w:szCs w:val="20"/>
+          <w:lang w:val="en-US"/>
+        </w:rPr>
+        <w:t xml:space="preserve">just a shortened declaration of </w:t>
+      </w:r>
+      <w:r>
+        <w:rPr>
+          <w:sz w:val="20"/>
+          <w:szCs w:val="20"/>
+          <w:lang w:val="en-US"/>
+        </w:rPr>
+        <w:t xml:space="preserve">a </w:t>
+      </w:r>
+      <w:r>
+        <w:rPr>
+          <w:sz w:val="20"/>
+          <w:szCs w:val="20"/>
+          <w:lang w:val="en-US"/>
+        </w:rPr>
+        <w:t>function.</w:t>
+      </w:r>
+      <w:r>
+        <w:rPr>
+          <w:sz w:val="20"/>
+          <w:szCs w:val="20"/>
+          <w:lang w:val="en-US"/>
+        </w:rPr>
+        <w:t xml:space="preserve"> And here I declare a small procedure.</w:t>
+      </w:r>
+      <w:r>
+        <w:rPr>
+          <w:sz w:val="20"/>
+          <w:szCs w:val="20"/>
+          <w:lang w:val="en-US"/>
+        </w:rPr>
+        <w:t xml:space="preserve"> Here I’m telling the code what to do with the element</w:t>
+      </w:r>
+      <w:r>
+        <w:rPr>
+          <w:sz w:val="20"/>
+          <w:szCs w:val="20"/>
+          <w:lang w:val="en-US"/>
+        </w:rPr>
+        <w:t>s</w:t>
+      </w:r>
+      <w:bookmarkStart w:id="0" w:name="_GoBack"/>
+      <w:bookmarkEnd w:id="0"/>
+      <w:r>
+        <w:rPr>
+          <w:sz w:val="20"/>
+          <w:szCs w:val="20"/>
+          <w:lang w:val="en-US"/>
+        </w:rPr>
+        <w:t xml:space="preserve"> matching the </w:t>
+      </w:r>
+      <w:r>
+        <w:rPr>
+          <w:sz w:val="20"/>
+          <w:szCs w:val="20"/>
+          <w:lang w:val="en-US"/>
+        </w:rPr>
+        <w:t xml:space="preserve">specified </w:t>
+      </w:r>
+      <w:r>
+        <w:rPr>
+          <w:sz w:val="20"/>
+          <w:szCs w:val="20"/>
+          <w:lang w:val="en-US"/>
+        </w:rPr>
+        <w:t xml:space="preserve">criteria </w:t>
+      </w:r>
+      <w:r>
+        <w:rPr>
+          <w:sz w:val="20"/>
+          <w:szCs w:val="20"/>
+          <w:lang w:val="en-US"/>
+        </w:rPr>
+        <w:t>[kraɪ'tɪərɪə]</w:t>
+      </w:r>
+      <w:r>
+        <w:rPr>
+          <w:sz w:val="20"/>
+          <w:szCs w:val="20"/>
+          <w:lang w:val="en-US"/>
+        </w:rPr>
+        <w:t xml:space="preserve">. </w:t>
+      </w:r>
+      <w:r>
+        <w:rPr>
+          <w:sz w:val="20"/>
+          <w:szCs w:val="20"/>
+          <w:lang w:val="en-US"/>
+        </w:rPr>
+        <w:t>Their ID property should be</w:t>
+      </w:r>
+      <w:r>
+        <w:rPr>
+          <w:sz w:val="20"/>
+          <w:szCs w:val="20"/>
+          <w:lang w:val="en-US"/>
+        </w:rPr>
+        <w:t xml:space="preserve"> assigned to a new value</w:t>
+      </w:r>
+      <w:r>
+        <w:rPr>
+          <w:sz w:val="20"/>
+          <w:szCs w:val="20"/>
+          <w:lang w:val="en-US"/>
+        </w:rPr>
+        <w:t>.</w:t>
+      </w:r>
+      <w:r>
+        <w:rPr>
+          <w:sz w:val="20"/>
+          <w:szCs w:val="20"/>
+          <w:lang w:val="en-US"/>
+        </w:rPr>
+        <w:t xml:space="preserve"> </w:t>
+      </w:r>
+      <w:r>
+        <w:rPr>
+          <w:sz w:val="20"/>
+          <w:szCs w:val="20"/>
+          <w:lang w:val="en-US"/>
+        </w:rPr>
+        <w:t>Well,</w:t>
+      </w:r>
+      <w:r>
+        <w:rPr>
+          <w:sz w:val="20"/>
+          <w:szCs w:val="20"/>
+          <w:lang w:val="en-US"/>
+        </w:rPr>
+        <w:t xml:space="preserve"> …</w:t>
       </w:r>
     </w:p>
     <w:p>
@@ -1476,6 +3086,22 @@
           <w:szCs w:val="20"/>
           <w:lang w:val="en-US"/>
         </w:rPr>
+        <w:t>that’s all.</w:t>
+      </w:r>
+      <w:r>
+        <w:rPr>
+          <w:sz w:val="20"/>
+          <w:szCs w:val="20"/>
+          <w:lang w:val="en-US"/>
+        </w:rPr>
+        <w:t xml:space="preserve"> </w:t>
+      </w:r>
+      <w:r>
+        <w:rPr>
+          <w:sz w:val="20"/>
+          <w:szCs w:val="20"/>
+          <w:lang w:val="en-US"/>
+        </w:rPr>
         <w:t>This brings me to the end of my presentation</w:t>
       </w:r>
       <w:r>
@@ -1485,6 +3111,14 @@
           <w:lang w:val="en-US"/>
         </w:rPr>
         <w:t>.</w:t>
+      </w:r>
+      <w:r>
+        <w:rPr>
+          <w:sz w:val="20"/>
+          <w:szCs w:val="20"/>
+          <w:lang w:val="en-US"/>
+        </w:rPr>
+        <w:t xml:space="preserve"> Thank you for your attention.</w:t>
       </w:r>
     </w:p>
     <w:sectPr>
@@ -2416,7 +4050,7 @@
 </file>
 
 <file path=customXml/itemProps1.xml><?xml version="1.0" encoding="utf-8"?>
-<ds:datastoreItem xmlns:ds="http://schemas.openxmlformats.org/officeDocument/2006/customXml" ds:itemID="{83F374EE-DE5B-4269-9496-122F2856E482}">
+<ds:datastoreItem xmlns:ds="http://schemas.openxmlformats.org/officeDocument/2006/customXml" ds:itemID="{2390CF08-639C-47EF-8EA8-5DA021668232}">
   <ds:schemaRefs>
     <ds:schemaRef ds:uri="http://schemas.openxmlformats.org/officeDocument/2006/bibliography"/>
   </ds:schemaRefs>

</xml_diff>